<commit_message>
vault backup: 2023-10-15 17:49:16
</commit_message>
<xml_diff>
--- a/cs-ai/cognitive/视觉搜索不对称/SearchAsymmetryRep.docx
+++ b/cs-ai/cognitive/视觉搜索不对称/SearchAsymmetryRep.docx
@@ -639,6 +639,7 @@
                 <w:szCs w:val="24"/>
               </w:rPr>
             </w:pPr>
+            <w:proofErr w:type="gramStart"/>
             <w:r>
               <w:rPr>
                 <w:rFonts w:hint="eastAsia"/>
@@ -648,6 +649,7 @@
               </w:rPr>
               <w:t>马琦</w:t>
             </w:r>
+            <w:proofErr w:type="gramEnd"/>
           </w:p>
         </w:tc>
       </w:tr>
@@ -1523,42 +1525,36 @@
       <w:pPr>
         <w:ind w:firstLineChars="200" w:firstLine="360"/>
         <w:rPr>
+          <w:rFonts w:asciiTheme="minorEastAsia" w:hAnsiTheme="minorEastAsia"/>
+          <w:sz w:val="18"/>
+          <w:szCs w:val="18"/>
+        </w:rPr>
+      </w:pPr>
+      <w:r>
+        <w:rPr>
           <w:rFonts w:asciiTheme="minorEastAsia" w:hAnsiTheme="minorEastAsia" w:hint="eastAsia"/>
           <w:sz w:val="18"/>
           <w:szCs w:val="18"/>
         </w:rPr>
-      </w:pPr>
+        <w:t>本实验旨在对</w:t>
+      </w:r>
+      <w:proofErr w:type="spellStart"/>
+      <w:r>
+        <w:rPr>
+          <w:rFonts w:ascii="Times New Roman" w:hAnsi="Times New Roman" w:cs="Times New Roman"/>
+          <w:sz w:val="18"/>
+          <w:szCs w:val="18"/>
+        </w:rPr>
+        <w:t>Treisman</w:t>
+      </w:r>
+      <w:proofErr w:type="spellEnd"/>
       <w:r>
         <w:rPr>
           <w:rFonts w:asciiTheme="minorEastAsia" w:hAnsiTheme="minorEastAsia" w:hint="eastAsia"/>
           <w:sz w:val="18"/>
           <w:szCs w:val="18"/>
         </w:rPr>
-        <w:t>本实验旨在对</w:t>
-      </w:r>
-      <w:r>
-        <w:rPr>
-          <w:rFonts w:ascii="Times New Roman" w:hAnsi="Times New Roman" w:cs="Times New Roman"/>
-          <w:sz w:val="18"/>
-          <w:szCs w:val="18"/>
-        </w:rPr>
-        <w:t>Treisman</w:t>
-      </w:r>
-      <w:r>
-        <w:rPr>
-          <w:rFonts w:asciiTheme="minorEastAsia" w:hAnsiTheme="minorEastAsia" w:hint="eastAsia"/>
-          <w:sz w:val="18"/>
-          <w:szCs w:val="18"/>
-        </w:rPr>
-        <w:t>等人的经典视觉搜索不对称实验进行验证，了解各种视觉</w:t>
-      </w:r>
-      <w:r>
-        <w:rPr>
-          <w:rFonts w:asciiTheme="minorEastAsia" w:hAnsiTheme="minorEastAsia" w:hint="eastAsia"/>
-          <w:sz w:val="18"/>
-          <w:szCs w:val="18"/>
-        </w:rPr>
-        <w:t>搜索不对称现象的特点，并进一步探讨引起视觉搜索不对称的原因及其影响因素。</w:t>
+        <w:t>等人的经典视觉搜索不对称实验进行验证，了解各种视觉搜索不对称现象的特点，并进一步探讨引起视觉搜索不对称的原因及其影响因素。</w:t>
       </w:r>
     </w:p>
     <w:p>
@@ -2140,7 +2136,25 @@
           <w:kern w:val="0"/>
           <w:sz w:val="18"/>
         </w:rPr>
-        <w:t>个水平，分别为：出现和不出现。被试有两个任务：特征存在搜索任务和特征缺失搜索任务。特征存在搜索任务要求被试在一些不带柄的圆圈和三角形中搜索是否存在一个带柄的圆圈；而特征缺失搜索任务则要求被试在一些带柄的圆圈和三角形中搜索是否存在一个不带柄的圆圈。两个任务的顺序在被试间对抗平衡。</w:t>
+        <w:t>个水平，分别为：出现和不出现。被试有两个任务：特征存在搜索任务和特征缺失搜索任务。特征存在搜索任务要求被试在一些不带柄的圆圈和三角形中搜索是否存在一个带柄的圆圈；</w:t>
+      </w:r>
+      <w:proofErr w:type="gramStart"/>
+      <w:r>
+        <w:rPr>
+          <w:rFonts w:ascii="宋体" w:eastAsia="宋体" w:cs="宋体" w:hint="eastAsia"/>
+          <w:kern w:val="0"/>
+          <w:sz w:val="18"/>
+        </w:rPr>
+        <w:t>而特征</w:t>
+      </w:r>
+      <w:proofErr w:type="gramEnd"/>
+      <w:r>
+        <w:rPr>
+          <w:rFonts w:ascii="宋体" w:eastAsia="宋体" w:cs="宋体" w:hint="eastAsia"/>
+          <w:kern w:val="0"/>
+          <w:sz w:val="18"/>
+        </w:rPr>
+        <w:t>缺失搜索任务则要求被试在一些带柄的圆圈和三角形中搜索是否存在一个不带柄的圆圈。两个任务的顺序在被试间对抗平衡。</w:t>
       </w:r>
     </w:p>
     <w:p>
@@ -2151,17 +2165,17 @@
         <w:ind w:firstLineChars="200" w:firstLine="360"/>
         <w:jc w:val="left"/>
         <w:rPr>
+          <w:rFonts w:ascii="宋体" w:eastAsia="宋体" w:cs="宋体"/>
+          <w:kern w:val="0"/>
+          <w:sz w:val="18"/>
+        </w:rPr>
+      </w:pPr>
+      <w:r>
+        <w:rPr>
           <w:rFonts w:ascii="宋体" w:eastAsia="宋体" w:cs="宋体" w:hint="eastAsia"/>
           <w:kern w:val="0"/>
           <w:sz w:val="18"/>
         </w:rPr>
-      </w:pPr>
-      <w:r>
-        <w:rPr>
-          <w:rFonts w:ascii="宋体" w:eastAsia="宋体" w:cs="宋体" w:hint="eastAsia"/>
-          <w:kern w:val="0"/>
-          <w:sz w:val="18"/>
-        </w:rPr>
         <w:t>单次试验流程见图</w:t>
       </w:r>
       <w:r>
@@ -2170,15 +2184,7 @@
           <w:kern w:val="0"/>
           <w:sz w:val="18"/>
         </w:rPr>
-        <w:t>9-3</w:t>
-      </w:r>
-      <w:r>
-        <w:rPr>
-          <w:rFonts w:ascii="TimesNewRomanPSMT" w:eastAsia="宋体" w:hAnsi="TimesNewRomanPSMT" w:cs="TimesNewRomanPSMT"/>
-          <w:kern w:val="0"/>
-          <w:sz w:val="18"/>
-        </w:rPr>
-        <w:t>-1</w:t>
+        <w:t>9-3-1</w:t>
       </w:r>
       <w:r>
         <w:rPr>
@@ -2221,7 +2227,7 @@
         <w:ind w:firstLineChars="200" w:firstLine="360"/>
         <w:jc w:val="left"/>
         <w:rPr>
-          <w:rFonts w:ascii="宋体" w:eastAsia="宋体" w:cs="宋体" w:hint="eastAsia"/>
+          <w:rFonts w:ascii="宋体" w:eastAsia="宋体" w:cs="宋体"/>
           <w:kern w:val="0"/>
           <w:sz w:val="18"/>
         </w:rPr>
@@ -3564,7 +3570,7 @@
       <w:pPr>
         <w:jc w:val="center"/>
         <w:rPr>
-          <w:rFonts w:ascii="黑体" w:eastAsia="黑体" w:cs="黑体" w:hint="eastAsia"/>
+          <w:rFonts w:ascii="黑体" w:eastAsia="黑体" w:cs="黑体"/>
           <w:kern w:val="0"/>
           <w:sz w:val="20"/>
           <w:szCs w:val="20"/>
@@ -3712,6 +3718,7 @@
         </w:rPr>
         <w:t>分别计算每个被试和所有被试在同质干扰子和异质干扰子下对不同搜索集（</w:t>
       </w:r>
+      <w:proofErr w:type="spellStart"/>
       <w:r>
         <w:rPr>
           <w:rFonts w:eastAsia="黑体" w:cs="Times New Roman"/>
@@ -3720,6 +3727,7 @@
         </w:rPr>
         <w:t>SetSize</w:t>
       </w:r>
+      <w:proofErr w:type="spellEnd"/>
       <w:r>
         <w:rPr>
           <w:rFonts w:ascii="黑体" w:eastAsia="黑体" w:hAnsi="黑体" w:hint="eastAsia"/>
@@ -3728,147 +3736,130 @@
         </w:rPr>
         <w:t>）、不同搜索任务（特征存在搜索任务、特征缺失搜索任务）下的平均反应时</w:t>
       </w:r>
+    </w:p>
+    <w:p>
+      <w:pPr>
+        <w:pStyle w:val="3"/>
+        <w:rPr>
+          <w:rFonts w:ascii="黑体" w:eastAsia="黑体" w:hAnsi="黑体"/>
+          <w:sz w:val="18"/>
+          <w:szCs w:val="18"/>
+        </w:rPr>
+      </w:pPr>
+      <w:r>
+        <w:rPr>
+          <w:rFonts w:hint="eastAsia"/>
+        </w:rPr>
+        <w:t>4</w:t>
+      </w:r>
+      <w:r>
+        <w:t>.2</w:t>
+      </w:r>
+      <w:r>
+        <w:rPr>
+          <w:rFonts w:ascii="黑体" w:eastAsia="黑体" w:hAnsi="黑体" w:hint="eastAsia"/>
+          <w:sz w:val="18"/>
+          <w:szCs w:val="18"/>
+        </w:rPr>
+        <w:t>以搜索集为横坐标，反应时为纵坐标，分别绘制不同搜索任务条件下，靶子呈现与否的反应时折线图，计算反应时与</w:t>
+      </w:r>
+      <w:proofErr w:type="gramStart"/>
+      <w:r>
+        <w:rPr>
+          <w:rFonts w:ascii="黑体" w:eastAsia="黑体" w:hAnsi="黑体" w:hint="eastAsia"/>
+          <w:sz w:val="18"/>
+          <w:szCs w:val="18"/>
+        </w:rPr>
+        <w:t>搜索集间的</w:t>
+      </w:r>
+      <w:proofErr w:type="gramEnd"/>
+      <w:r>
+        <w:rPr>
+          <w:rFonts w:ascii="黑体" w:eastAsia="黑体" w:hAnsi="黑体" w:hint="eastAsia"/>
+          <w:sz w:val="18"/>
+          <w:szCs w:val="18"/>
+        </w:rPr>
+        <w:t>直线回归方程，并计算搜索斜率和R</w:t>
+      </w:r>
+      <w:r>
+        <w:rPr>
+          <w:rFonts w:ascii="黑体" w:eastAsia="黑体" w:hAnsi="黑体" w:hint="eastAsia"/>
+          <w:sz w:val="18"/>
+          <w:szCs w:val="18"/>
+          <w:vertAlign w:val="superscript"/>
+        </w:rPr>
+        <w:t xml:space="preserve">2 </w:t>
+      </w:r>
+      <w:r>
+        <w:rPr>
+          <w:rFonts w:ascii="黑体" w:eastAsia="黑体" w:hAnsi="黑体" w:hint="eastAsia"/>
+          <w:sz w:val="18"/>
+          <w:szCs w:val="18"/>
+        </w:rPr>
+        <w:t>值，考察其是否显著</w:t>
+      </w:r>
+    </w:p>
+    <w:p>
+      <w:pPr>
+        <w:pStyle w:val="3"/>
+        <w:rPr>
+          <w:rFonts w:ascii="黑体" w:eastAsia="黑体" w:hAnsi="黑体"/>
+          <w:sz w:val="18"/>
+          <w:szCs w:val="18"/>
+        </w:rPr>
+      </w:pPr>
+      <w:r>
+        <w:rPr>
+          <w:rFonts w:hint="eastAsia"/>
+        </w:rPr>
+        <w:t>4</w:t>
+      </w:r>
+      <w:r>
+        <w:t>.3</w:t>
+      </w:r>
+      <w:r>
+        <w:rPr>
+          <w:rFonts w:ascii="黑体" w:eastAsia="黑体" w:hAnsi="黑体" w:hint="eastAsia"/>
+          <w:sz w:val="18"/>
+          <w:szCs w:val="18"/>
+        </w:rPr>
+        <w:t>不同搜索任务下被试反应时和错误率随搜索集的大小有何变化，并考察其是否存在差异。</w:t>
+      </w:r>
+    </w:p>
+    <w:p>
+      <w:pPr>
+        <w:pStyle w:val="3"/>
+        <w:rPr>
+          <w:rFonts w:asciiTheme="minorEastAsia" w:hAnsiTheme="minorEastAsia"/>
+          <w:color w:val="000000"/>
+          <w:sz w:val="18"/>
+          <w:szCs w:val="18"/>
+        </w:rPr>
+      </w:pPr>
+      <w:r>
+        <w:rPr>
+          <w:rFonts w:hint="eastAsia"/>
+        </w:rPr>
+        <w:t>4</w:t>
+      </w:r>
+      <w:r>
+        <w:t>.4</w:t>
+      </w:r>
+      <w:r>
+        <w:rPr>
+          <w:rFonts w:ascii="黑体" w:eastAsia="黑体" w:hAnsi="黑体" w:hint="eastAsia"/>
+          <w:sz w:val="18"/>
+          <w:szCs w:val="18"/>
+        </w:rPr>
+        <w:t>结合上述实验数据，考察被试在实验过程中是否存在搜索任务的顺序效应</w:t>
+      </w:r>
+    </w:p>
+    <w:p>
+      <w:pPr>
+        <w:pStyle w:val="2"/>
+      </w:pPr>
       <w:bookmarkStart w:id="3" w:name="_GoBack"/>
       <w:bookmarkEnd w:id="3"/>
-    </w:p>
-    <w:p>
-      <w:pPr>
-        <w:pStyle w:val="3"/>
-        <w:rPr>
-          <w:rFonts w:ascii="黑体" w:eastAsia="黑体" w:hAnsi="黑体" w:hint="eastAsia"/>
-          <w:sz w:val="18"/>
-          <w:szCs w:val="18"/>
-        </w:rPr>
-      </w:pPr>
-      <w:r>
-        <w:rPr>
-          <w:rFonts w:hint="eastAsia"/>
-        </w:rPr>
-        <w:t>4</w:t>
-      </w:r>
-      <w:r>
-        <w:t>.2</w:t>
-      </w:r>
-      <w:r>
-        <w:rPr>
-          <w:rFonts w:ascii="黑体" w:eastAsia="黑体" w:hAnsi="黑体" w:hint="eastAsia"/>
-          <w:sz w:val="18"/>
-          <w:szCs w:val="18"/>
-        </w:rPr>
-        <w:t>以搜索集为横坐标，反应时为纵坐标，分别绘制不同搜索任务条件下，靶子呈现与否的反应时折线图，计算反应时与搜索集间的直线回归方程，并计算搜索斜率和R</w:t>
-      </w:r>
-      <w:r>
-        <w:rPr>
-          <w:rFonts w:ascii="黑体" w:eastAsia="黑体" w:hAnsi="黑体" w:hint="eastAsia"/>
-          <w:sz w:val="18"/>
-          <w:szCs w:val="18"/>
-          <w:vertAlign w:val="superscript"/>
-        </w:rPr>
-        <w:t xml:space="preserve">2 </w:t>
-      </w:r>
-      <w:r>
-        <w:rPr>
-          <w:rFonts w:ascii="黑体" w:eastAsia="黑体" w:hAnsi="黑体" w:hint="eastAsia"/>
-          <w:sz w:val="18"/>
-          <w:szCs w:val="18"/>
-        </w:rPr>
-        <w:t>值，考察其是否显著</w:t>
-      </w:r>
-    </w:p>
-    <w:p>
-      <w:pPr>
-        <w:pStyle w:val="3"/>
-        <w:rPr>
-          <w:rFonts w:ascii="黑体" w:eastAsia="黑体" w:hAnsi="黑体"/>
-          <w:sz w:val="18"/>
-          <w:szCs w:val="18"/>
-        </w:rPr>
-      </w:pPr>
-      <w:r>
-        <w:rPr>
-          <w:rFonts w:hint="eastAsia"/>
-        </w:rPr>
-        <w:t>4</w:t>
-      </w:r>
-      <w:r>
-        <w:t>.3</w:t>
-      </w:r>
-      <w:r>
-        <w:rPr>
-          <w:rFonts w:ascii="黑体" w:eastAsia="黑体" w:hAnsi="黑体" w:hint="eastAsia"/>
-          <w:sz w:val="18"/>
-          <w:szCs w:val="18"/>
-        </w:rPr>
-        <w:t>不同搜索任务下被试反应时和错误率随搜索集的大小有何变化，并考察其是否存在差异。</w:t>
-      </w:r>
-    </w:p>
-    <w:p>
-      <w:pPr>
-        <w:pStyle w:val="3"/>
-        <w:rPr>
-          <w:rFonts w:asciiTheme="minorEastAsia" w:hAnsiTheme="minorEastAsia"/>
-          <w:color w:val="000000"/>
-          <w:sz w:val="18"/>
-          <w:szCs w:val="18"/>
-        </w:rPr>
-      </w:pPr>
-      <w:r>
-        <w:rPr>
-          <w:rFonts w:hint="eastAsia"/>
-        </w:rPr>
-        <w:t>4</w:t>
-      </w:r>
-      <w:r>
-        <w:t>.4</w:t>
-      </w:r>
-      <w:r>
-        <w:rPr>
-          <w:rFonts w:ascii="黑体" w:eastAsia="黑体" w:hAnsi="黑体" w:hint="eastAsia"/>
-          <w:sz w:val="18"/>
-          <w:szCs w:val="18"/>
-        </w:rPr>
-        <w:t>结合上述实验数据，考察被试在实验过程中是否存在搜索任务的顺序效应</w:t>
-      </w:r>
-    </w:p>
-    <w:p>
-      <w:pPr>
-        <w:pStyle w:val="3"/>
-        <w:rPr>
-          <w:rFonts w:ascii="黑体" w:eastAsia="黑体" w:hAnsi="黑体"/>
-          <w:sz w:val="18"/>
-          <w:szCs w:val="18"/>
-        </w:rPr>
-      </w:pPr>
-      <w:r>
-        <w:rPr>
-          <w:rFonts w:hint="eastAsia"/>
-        </w:rPr>
-        <w:t>4</w:t>
-      </w:r>
-      <w:r>
-        <w:t>.5</w:t>
-      </w:r>
-      <w:r>
-        <w:rPr>
-          <w:rFonts w:ascii="黑体" w:eastAsia="黑体" w:hAnsi="黑体" w:hint="eastAsia"/>
-          <w:sz w:val="18"/>
-          <w:szCs w:val="18"/>
-        </w:rPr>
-        <w:t>采用信号检测论的方法，计算不同搜索任务（特征存在搜索任务与特征缺失</w:t>
-      </w:r>
-      <w:r>
-        <w:rPr>
-          <w:rFonts w:ascii="黑体" w:eastAsia="黑体" w:hAnsi="黑体" w:hint="eastAsia"/>
-          <w:sz w:val="18"/>
-          <w:szCs w:val="18"/>
-        </w:rPr>
-        <w:t>搜索任务）下对应的辨别力指数指数（d’）、反应倾向（β）、判别标准（C）是否存在差异。</w:t>
-      </w:r>
-    </w:p>
-    <w:p>
-      <w:pPr>
-        <w:pStyle w:val="2"/>
-      </w:pPr>
       <w:r>
         <w:rPr>
           <w:rFonts w:hint="eastAsia"/>
@@ -5972,7 +5963,7 @@
 </file>
 
 <file path=customXml/itemProps1.xml><?xml version="1.0" encoding="utf-8"?>
-<ds:datastoreItem xmlns:ds="http://schemas.openxmlformats.org/officeDocument/2006/customXml" ds:itemID="{79B85BE2-3433-4B7D-81C1-056EEDD5CA61}">
+<ds:datastoreItem xmlns:ds="http://schemas.openxmlformats.org/officeDocument/2006/customXml" ds:itemID="{E78C26BD-91DB-4CFD-9F1A-50A49A639C43}">
   <ds:schemaRefs>
     <ds:schemaRef ds:uri="http://schemas.openxmlformats.org/officeDocument/2006/bibliography"/>
   </ds:schemaRefs>

</xml_diff>